<commit_message>
Modifica traccia e soluzione
</commit_message>
<xml_diff>
--- a/2024-07-18-A_v2.docx
+++ b/2024-07-18-A_v2.docx
@@ -170,7 +170,6 @@
           <w:ilvl w:val="0"/>
           <w:numId w:val="17"/>
         </w:numPr>
-        <w:jc w:val="both"/>
         <w:rPr>
           <w:color w:val="000000" w:themeColor="text1"/>
         </w:rPr>
@@ -182,47 +181,117 @@
         <w:rPr>
           <w:color w:val="000000" w:themeColor="text1"/>
         </w:rPr>
-        <w:t xml:space="preserve">permetta all’utente di selezionare due interi </w:t>
+        <w:t>permetta all’utente di selezionare</w:t>
+      </w:r>
+      <w:r>
+        <w:rPr>
+          <w:color w:val="000000" w:themeColor="text1"/>
+        </w:rPr>
+        <w:t xml:space="preserve"> </w:t>
+      </w:r>
+      <w:r>
+        <w:rPr>
+          <w:color w:val="000000" w:themeColor="text1"/>
+        </w:rPr>
+        <w:t xml:space="preserve">due interi </w:t>
       </w:r>
       <w:proofErr w:type="spellStart"/>
-      <w:proofErr w:type="gramStart"/>
       <w:r>
         <w:rPr>
           <w:i/>
           <w:iCs/>
           <w:color w:val="000000" w:themeColor="text1"/>
         </w:rPr>
-        <w:t>a,b</w:t>
+        <w:t>Chromosoma</w:t>
       </w:r>
       <w:proofErr w:type="spellEnd"/>
-      <w:proofErr w:type="gramEnd"/>
-      <w:r>
-        <w:rPr>
-          <w:color w:val="000000" w:themeColor="text1"/>
-        </w:rPr>
-        <w:t xml:space="preserve"> che rappresentino i possibili valori numerici della variabile </w:t>
-      </w:r>
       <w:r>
         <w:rPr>
           <w:i/>
           <w:iCs/>
           <w:color w:val="000000" w:themeColor="text1"/>
         </w:rPr>
-        <w:t>Cromosoma</w:t>
-      </w:r>
-      <w:r>
-        <w:rPr>
-          <w:color w:val="000000" w:themeColor="text1"/>
-        </w:rPr>
-        <w:t xml:space="preserve"> (tabella </w:t>
-      </w:r>
-      <w:proofErr w:type="spellStart"/>
+        <w:t xml:space="preserve"> min</w:t>
+      </w:r>
       <w:r>
         <w:rPr>
           <w:i/>
           <w:iCs/>
           <w:color w:val="000000" w:themeColor="text1"/>
         </w:rPr>
+        <w:t>,</w:t>
+      </w:r>
+      <w:r>
+        <w:rPr>
+          <w:i/>
+          <w:iCs/>
+          <w:color w:val="000000" w:themeColor="text1"/>
+        </w:rPr>
+        <w:t xml:space="preserve"> </w:t>
+      </w:r>
+      <w:proofErr w:type="spellStart"/>
+      <w:r>
+        <w:rPr>
+          <w:i/>
+          <w:iCs/>
+          <w:color w:val="000000" w:themeColor="text1"/>
+        </w:rPr>
+        <w:t>Chromosoma</w:t>
+      </w:r>
+      <w:proofErr w:type="spellEnd"/>
+      <w:r>
+        <w:rPr>
+          <w:i/>
+          <w:iCs/>
+          <w:color w:val="000000" w:themeColor="text1"/>
+        </w:rPr>
+        <w:t xml:space="preserve"> max</w:t>
+      </w:r>
+      <w:r>
+        <w:rPr>
+          <w:color w:val="000000" w:themeColor="text1"/>
+        </w:rPr>
+        <w:t>, tramite i due menù a tendina corrispondenti già predisposti.</w:t>
+      </w:r>
+      <w:r>
+        <w:rPr>
+          <w:color w:val="000000" w:themeColor="text1"/>
+        </w:rPr>
+        <w:t xml:space="preserve"> </w:t>
+      </w:r>
+      <w:r>
+        <w:rPr>
+          <w:color w:val="000000" w:themeColor="text1"/>
+        </w:rPr>
+        <w:t>I valori presenti nei menù a tendina devono rappresentare i possibili valori</w:t>
+      </w:r>
+      <w:r>
+        <w:rPr>
+          <w:color w:val="000000" w:themeColor="text1"/>
+        </w:rPr>
+        <w:t xml:space="preserve"> della variabile </w:t>
+      </w:r>
+      <w:r>
+        <w:rPr>
+          <w:i/>
+          <w:iCs/>
+          <w:color w:val="000000" w:themeColor="text1"/>
+        </w:rPr>
+        <w:t>Cromosoma</w:t>
+      </w:r>
+      <w:r>
+        <w:rPr>
+          <w:color w:val="000000" w:themeColor="text1"/>
+        </w:rPr>
+        <w:t xml:space="preserve"> (tabella </w:t>
+      </w:r>
+      <w:proofErr w:type="spellStart"/>
+      <w:r>
+        <w:rPr>
+          <w:i/>
+          <w:iCs/>
+          <w:color w:val="000000" w:themeColor="text1"/>
+        </w:rPr>
         <w:t>genes</w:t>
       </w:r>
       <w:proofErr w:type="spellEnd"/>
@@ -230,7 +299,168 @@
         <w:rPr>
           <w:color w:val="000000" w:themeColor="text1"/>
         </w:rPr>
-        <w:t>).</w:t>
+        <w:t>)</w:t>
+      </w:r>
+      <w:r>
+        <w:rPr>
+          <w:color w:val="000000" w:themeColor="text1"/>
+        </w:rPr>
+        <w:t>, e saranno usati al punto b. per filtrare i geni nella creazione del grafo.</w:t>
+      </w:r>
+      <w:r>
+        <w:rPr>
+          <w:color w:val="000000" w:themeColor="text1"/>
+        </w:rPr>
+        <w:br/>
+      </w:r>
+      <w:r>
+        <w:rPr>
+          <w:color w:val="000000" w:themeColor="text1"/>
+        </w:rPr>
+        <w:t xml:space="preserve">Dal menù a tendina </w:t>
+      </w:r>
+      <w:proofErr w:type="spellStart"/>
+      <w:r>
+        <w:rPr>
+          <w:i/>
+          <w:iCs/>
+          <w:color w:val="000000" w:themeColor="text1"/>
+        </w:rPr>
+        <w:t>Localization</w:t>
+      </w:r>
+      <w:proofErr w:type="spellEnd"/>
+      <w:r>
+        <w:rPr>
+          <w:color w:val="000000" w:themeColor="text1"/>
+        </w:rPr>
+        <w:t xml:space="preserve"> si dovrà invece permettere all’utente di selezionare un valore tra quelli della colonna </w:t>
+      </w:r>
+      <w:proofErr w:type="spellStart"/>
+      <w:r>
+        <w:rPr>
+          <w:i/>
+          <w:iCs/>
+          <w:color w:val="000000" w:themeColor="text1"/>
+        </w:rPr>
+        <w:t>Localization</w:t>
+      </w:r>
+      <w:proofErr w:type="spellEnd"/>
+      <w:r>
+        <w:rPr>
+          <w:color w:val="000000" w:themeColor="text1"/>
+        </w:rPr>
+        <w:t xml:space="preserve"> (tabella </w:t>
+      </w:r>
+      <w:proofErr w:type="spellStart"/>
+      <w:r>
+        <w:rPr>
+          <w:i/>
+          <w:iCs/>
+          <w:color w:val="000000" w:themeColor="text1"/>
+        </w:rPr>
+        <w:t>classification</w:t>
+      </w:r>
+      <w:proofErr w:type="spellEnd"/>
+      <w:r>
+        <w:rPr>
+          <w:color w:val="000000" w:themeColor="text1"/>
+        </w:rPr>
+        <w:t>)</w:t>
+      </w:r>
+      <w:r>
+        <w:rPr>
+          <w:color w:val="000000" w:themeColor="text1"/>
+        </w:rPr>
+        <w:br/>
+      </w:r>
+      <w:r>
+        <w:rPr>
+          <w:color w:val="000000" w:themeColor="text1"/>
+          <w:u w:val="single"/>
+        </w:rPr>
+        <w:t>Nota bene</w:t>
+      </w:r>
+      <w:r>
+        <w:rPr>
+          <w:color w:val="000000" w:themeColor="text1"/>
+        </w:rPr>
+        <w:t>:</w:t>
+      </w:r>
+      <w:r>
+        <w:rPr>
+          <w:color w:val="000000" w:themeColor="text1"/>
+        </w:rPr>
+        <w:t xml:space="preserve"> </w:t>
+      </w:r>
+      <w:r>
+        <w:rPr>
+          <w:color w:val="000000" w:themeColor="text1"/>
+        </w:rPr>
+        <w:t xml:space="preserve">al momento della pressione del pulsante </w:t>
+      </w:r>
+      <w:r>
+        <w:rPr>
+          <w:i/>
+          <w:iCs/>
+          <w:color w:val="000000" w:themeColor="text1"/>
+        </w:rPr>
+        <w:t>Crea Grafo</w:t>
+      </w:r>
+      <w:r>
+        <w:rPr>
+          <w:color w:val="000000" w:themeColor="text1"/>
+        </w:rPr>
+        <w:t xml:space="preserve"> bisogna gestire le eccezioni nella selezione dei menu a tendina,  anche il </w:t>
+      </w:r>
+      <w:r>
+        <w:rPr>
+          <w:i/>
+          <w:iCs/>
+          <w:color w:val="000000" w:themeColor="text1"/>
+        </w:rPr>
+        <w:t xml:space="preserve">caso in cui </w:t>
+      </w:r>
+      <w:proofErr w:type="spellStart"/>
+      <w:r>
+        <w:rPr>
+          <w:i/>
+          <w:iCs/>
+          <w:color w:val="000000" w:themeColor="text1"/>
+        </w:rPr>
+        <w:t>Chromosoma</w:t>
+      </w:r>
+      <w:proofErr w:type="spellEnd"/>
+      <w:r>
+        <w:rPr>
+          <w:i/>
+          <w:iCs/>
+          <w:color w:val="000000" w:themeColor="text1"/>
+        </w:rPr>
+        <w:t xml:space="preserve"> min sia maggiore di </w:t>
+      </w:r>
+      <w:proofErr w:type="spellStart"/>
+      <w:r>
+        <w:rPr>
+          <w:i/>
+          <w:iCs/>
+          <w:color w:val="000000" w:themeColor="text1"/>
+        </w:rPr>
+        <w:t>Chromosoma</w:t>
+      </w:r>
+      <w:proofErr w:type="spellEnd"/>
+      <w:r>
+        <w:rPr>
+          <w:i/>
+          <w:iCs/>
+          <w:color w:val="000000" w:themeColor="text1"/>
+        </w:rPr>
+        <w:t xml:space="preserve"> max</w:t>
+      </w:r>
+      <w:r>
+        <w:rPr>
+          <w:color w:val="000000" w:themeColor="text1"/>
+        </w:rPr>
+        <w:t>.</w:t>
       </w:r>
     </w:p>
     <w:p>
@@ -240,96 +470,178 @@
           <w:ilvl w:val="0"/>
           <w:numId w:val="17"/>
         </w:numPr>
-        <w:jc w:val="both"/>
-        <w:rPr>
-          <w:color w:val="000000" w:themeColor="text1"/>
-        </w:rPr>
-      </w:pPr>
-      <w:r>
-        <w:rPr>
-          <w:color w:val="000000" w:themeColor="text1"/>
-        </w:rPr>
-        <w:t>S</w:t>
-      </w:r>
-      <w:r>
-        <w:rPr>
-          <w:color w:val="000000" w:themeColor="text1"/>
-        </w:rPr>
-        <w:t>i crei un</w:t>
-      </w:r>
-      <w:r>
-        <w:t xml:space="preserve"> grafo </w:t>
-      </w:r>
-      <w:r>
-        <w:rPr>
-          <w:u w:val="single"/>
-        </w:rPr>
-        <w:t xml:space="preserve">semplice, </w:t>
-      </w:r>
-      <w:r>
-        <w:rPr>
-          <w:u w:val="single"/>
-        </w:rPr>
-        <w:t>pesato</w:t>
-      </w:r>
-      <w:r>
-        <w:rPr>
-          <w:u w:val="single"/>
-        </w:rPr>
-        <w:t xml:space="preserve"> e </w:t>
-      </w:r>
-      <w:r>
-        <w:rPr>
-          <w:u w:val="single"/>
-        </w:rPr>
-        <w:t xml:space="preserve">non </w:t>
-      </w:r>
-      <w:r>
-        <w:rPr>
-          <w:u w:val="single"/>
-        </w:rPr>
-        <w:t>orientato</w:t>
-      </w:r>
-      <w:r>
-        <w:t>.</w:t>
-      </w:r>
-      <w:r>
-        <w:t xml:space="preserve"> I nodi sono tutti i geni contenuti nella tabella </w:t>
-      </w:r>
-      <w:proofErr w:type="spellStart"/>
+        <w:rPr>
+          <w:color w:val="000000" w:themeColor="text1"/>
+        </w:rPr>
+      </w:pPr>
+      <w:r>
+        <w:rPr>
+          <w:color w:val="000000" w:themeColor="text1"/>
+        </w:rPr>
+        <w:t xml:space="preserve">Alla pressione del pulsante </w:t>
+      </w:r>
       <w:r>
         <w:rPr>
           <w:i/>
           <w:iCs/>
-        </w:rPr>
-        <w:t>genes</w:t>
-      </w:r>
-      <w:proofErr w:type="spellEnd"/>
+          <w:color w:val="000000" w:themeColor="text1"/>
+        </w:rPr>
+        <w:t>Crea Grafo</w:t>
+      </w:r>
+      <w:r>
+        <w:rPr>
+          <w:color w:val="000000" w:themeColor="text1"/>
+        </w:rPr>
+        <w:t xml:space="preserve">, </w:t>
+      </w:r>
+      <w:r>
+        <w:rPr>
+          <w:color w:val="000000" w:themeColor="text1"/>
+        </w:rPr>
+        <w:t>S</w:t>
+      </w:r>
+      <w:r>
+        <w:rPr>
+          <w:color w:val="000000" w:themeColor="text1"/>
+        </w:rPr>
+        <w:t>i crei un</w:t>
+      </w:r>
+      <w:r>
+        <w:t xml:space="preserve"> grafo </w:t>
+      </w:r>
+      <w:r>
+        <w:rPr>
+          <w:u w:val="single"/>
+        </w:rPr>
+        <w:t>diretto e pesato</w:t>
+      </w:r>
+      <w:r>
+        <w:t xml:space="preserve"> con le seguenti specifiche</w:t>
+      </w:r>
       <w:r>
         <w:t xml:space="preserve"> </w:t>
       </w:r>
       <w:r>
-        <w:t xml:space="preserve">che appartengono ad un cromosoma nell’intervallo </w:t>
+        <w:br/>
+      </w:r>
+      <w:r>
+        <w:t xml:space="preserve">I </w:t>
+      </w:r>
+      <w:r>
+        <w:rPr>
+          <w:b/>
+          <w:bCs/>
+        </w:rPr>
+        <w:t>nodi</w:t>
+      </w:r>
+      <w:r>
+        <w:t xml:space="preserve"> sono tutti i geni contenuti nella tabella </w:t>
       </w:r>
       <w:proofErr w:type="spellStart"/>
-      <w:proofErr w:type="gramStart"/>
       <w:r>
         <w:rPr>
           <w:i/>
           <w:iCs/>
         </w:rPr>
-        <w:t>a,b</w:t>
+        <w:t>genes</w:t>
       </w:r>
       <w:proofErr w:type="spellEnd"/>
-      <w:proofErr w:type="gramEnd"/>
-      <w:r>
-        <w:t xml:space="preserve"> fornito dall’utente</w:t>
-      </w:r>
-      <w:r>
-        <w:t xml:space="preserve">. </w:t>
-      </w:r>
-      <w:r>
-        <w:t xml:space="preserve">Un arco collega due geni </w:t>
+      <w:r>
+        <w:t xml:space="preserve"> </w:t>
+      </w:r>
+      <w:r>
+        <w:t xml:space="preserve">il cui </w:t>
+      </w:r>
+      <w:proofErr w:type="spellStart"/>
+      <w:r>
+        <w:t>Chromosoma</w:t>
+      </w:r>
+      <w:proofErr w:type="spellEnd"/>
+      <w:r>
+        <w:t xml:space="preserve"> sia tale che </w:t>
+      </w:r>
+      <w:proofErr w:type="spellStart"/>
+      <w:r>
+        <w:rPr>
+          <w:b/>
+          <w:bCs/>
+        </w:rPr>
+        <w:t>Chromosoma</w:t>
+      </w:r>
+      <w:proofErr w:type="spellEnd"/>
+      <w:r>
+        <w:rPr>
+          <w:b/>
+          <w:bCs/>
+        </w:rPr>
+        <w:t xml:space="preserve"> min &lt;= </w:t>
+      </w:r>
+      <w:proofErr w:type="spellStart"/>
+      <w:r>
+        <w:rPr>
+          <w:b/>
+          <w:bCs/>
+        </w:rPr>
+        <w:t>Chromosoma</w:t>
+      </w:r>
+      <w:proofErr w:type="spellEnd"/>
+      <w:r>
+        <w:rPr>
+          <w:b/>
+          <w:bCs/>
+        </w:rPr>
+        <w:t xml:space="preserve"> &lt;= </w:t>
+      </w:r>
+      <w:proofErr w:type="spellStart"/>
+      <w:r>
+        <w:rPr>
+          <w:b/>
+          <w:bCs/>
+        </w:rPr>
+        <w:t>Chromosoma</w:t>
+      </w:r>
+      <w:proofErr w:type="spellEnd"/>
+      <w:r>
+        <w:rPr>
+          <w:b/>
+          <w:bCs/>
+        </w:rPr>
+        <w:t xml:space="preserve"> max</w:t>
+      </w:r>
+      <w:r>
+        <w:t xml:space="preserve">, dove </w:t>
+      </w:r>
+      <w:proofErr w:type="spellStart"/>
+      <w:r>
+        <w:t>Chromosoma</w:t>
+      </w:r>
+      <w:proofErr w:type="spellEnd"/>
+      <w:r>
+        <w:t xml:space="preserve"> min e </w:t>
+      </w:r>
+      <w:proofErr w:type="spellStart"/>
+      <w:r>
+        <w:t>Chromosoma</w:t>
+      </w:r>
+      <w:proofErr w:type="spellEnd"/>
+      <w:r>
+        <w:t xml:space="preserve"> max sono dati dall’utente tramite menù a tendina.</w:t>
+      </w:r>
+      <w:r>
+        <w:br/>
+      </w:r>
+      <w:r>
+        <w:t xml:space="preserve">Un </w:t>
+      </w:r>
+      <w:r>
+        <w:rPr>
+          <w:b/>
+          <w:bCs/>
+        </w:rPr>
+        <w:t>arco</w:t>
+      </w:r>
+      <w:r>
+        <w:t xml:space="preserve"> collega due geni </w:t>
       </w:r>
       <w:r>
         <w:rPr>
@@ -339,7 +651,38 @@
         <w:t>diversi</w:t>
       </w:r>
       <w:r>
-        <w:t xml:space="preserve"> solo se i due geni presentano la stessa Localizzazione (tabella </w:t>
+        <w:t xml:space="preserve"> </w:t>
+      </w:r>
+      <w:r>
+        <w:rPr>
+          <w:u w:val="single"/>
+        </w:rPr>
+        <w:t xml:space="preserve">se e </w:t>
+      </w:r>
+      <w:r>
+        <w:rPr>
+          <w:u w:val="single"/>
+        </w:rPr>
+        <w:t>solo se</w:t>
+      </w:r>
+      <w:r>
+        <w:t xml:space="preserve"> i due geni </w:t>
+      </w:r>
+      <w:r>
+        <w:t>hanno</w:t>
+      </w:r>
+      <w:r>
+        <w:t xml:space="preserve"> la </w:t>
+      </w:r>
+      <w:r>
+        <w:rPr>
+          <w:b/>
+          <w:bCs/>
+        </w:rPr>
+        <w:t>stessa Localizzazione</w:t>
+      </w:r>
+      <w:r>
+        <w:t xml:space="preserve"> (tabella </w:t>
       </w:r>
       <w:proofErr w:type="spellStart"/>
       <w:r>
@@ -362,7 +705,37 @@
         <w:rPr>
           <w:color w:val="000000" w:themeColor="text1"/>
         </w:rPr>
-        <w:t>).</w:t>
+        <w:t>)</w:t>
+      </w:r>
+      <w:r>
+        <w:rPr>
+          <w:color w:val="000000" w:themeColor="text1"/>
+        </w:rPr>
+        <w:t xml:space="preserve"> e </w:t>
+      </w:r>
+      <w:proofErr w:type="spellStart"/>
+      <w:r>
+        <w:rPr>
+          <w:b/>
+          <w:bCs/>
+          <w:color w:val="000000" w:themeColor="text1"/>
+        </w:rPr>
+        <w:t>GeneID</w:t>
+      </w:r>
+      <w:proofErr w:type="spellEnd"/>
+      <w:r>
+        <w:rPr>
+          <w:b/>
+          <w:bCs/>
+          <w:color w:val="000000" w:themeColor="text1"/>
+        </w:rPr>
+        <w:t xml:space="preserve"> diverso</w:t>
+      </w:r>
+      <w:r>
+        <w:rPr>
+          <w:color w:val="000000" w:themeColor="text1"/>
+        </w:rPr>
+        <w:t>.</w:t>
       </w:r>
       <w:r>
         <w:rPr>
@@ -374,7 +747,27 @@
         <w:rPr>
           <w:color w:val="000000" w:themeColor="text1"/>
         </w:rPr>
-        <w:t xml:space="preserve">Il peso dell’arco corrisponde all’indice di correlazione dell’interazione fra i due geni (tabella </w:t>
+        <w:br/>
+      </w:r>
+      <w:r>
+        <w:rPr>
+          <w:color w:val="000000" w:themeColor="text1"/>
+        </w:rPr>
+        <w:t xml:space="preserve">Il </w:t>
+      </w:r>
+      <w:r>
+        <w:rPr>
+          <w:b/>
+          <w:bCs/>
+          <w:color w:val="000000" w:themeColor="text1"/>
+        </w:rPr>
+        <w:t>peso</w:t>
+      </w:r>
+      <w:r>
+        <w:rPr>
+          <w:color w:val="000000" w:themeColor="text1"/>
+        </w:rPr>
+        <w:t xml:space="preserve"> dell’arco corrisponde all’indice di correlazione dell’interazione fra i due geni (tabella </w:t>
       </w:r>
       <w:r>
         <w:rPr>
@@ -394,7 +787,27 @@
         <w:rPr>
           <w:color w:val="000000" w:themeColor="text1"/>
         </w:rPr>
-        <w:t xml:space="preserve">Il verso dell’arco sarà uscente dal gene con Cromosoma </w:t>
+        <w:br/>
+      </w:r>
+      <w:r>
+        <w:rPr>
+          <w:color w:val="000000" w:themeColor="text1"/>
+        </w:rPr>
+        <w:t xml:space="preserve">Il </w:t>
+      </w:r>
+      <w:r>
+        <w:rPr>
+          <w:b/>
+          <w:bCs/>
+          <w:color w:val="000000" w:themeColor="text1"/>
+        </w:rPr>
+        <w:t>verso</w:t>
+      </w:r>
+      <w:r>
+        <w:rPr>
+          <w:color w:val="000000" w:themeColor="text1"/>
+        </w:rPr>
+        <w:t xml:space="preserve"> dell’arco sarà uscente dal gene con Cromosoma </w:t>
       </w:r>
       <w:r>
         <w:rPr>
@@ -434,7 +847,6 @@
           <w:ilvl w:val="0"/>
           <w:numId w:val="17"/>
         </w:numPr>
-        <w:jc w:val="both"/>
         <w:rPr>
           <w:color w:val="000000" w:themeColor="text1"/>
         </w:rPr>
@@ -449,8 +861,52 @@
         <w:rPr>
           <w:color w:val="000000" w:themeColor="text1"/>
         </w:rPr>
-        <w:t xml:space="preserve"> i</w:t>
-      </w:r>
+        <w:t xml:space="preserve"> le seguenti informazioni</w:t>
+      </w:r>
+      <w:r>
+        <w:rPr>
+          <w:color w:val="000000" w:themeColor="text1"/>
+        </w:rPr>
+        <w:t xml:space="preserve"> (vedere </w:t>
+      </w:r>
+      <w:proofErr w:type="spellStart"/>
+      <w:r>
+        <w:rPr>
+          <w:color w:val="000000" w:themeColor="text1"/>
+        </w:rPr>
+        <w:t>screenshots</w:t>
+      </w:r>
+      <w:proofErr w:type="spellEnd"/>
+      <w:r>
+        <w:rPr>
+          <w:color w:val="000000" w:themeColor="text1"/>
+        </w:rPr>
+        <w:t xml:space="preserve"> di esempio)</w:t>
+      </w:r>
+      <w:r>
+        <w:rPr>
+          <w:color w:val="000000" w:themeColor="text1"/>
+        </w:rPr>
+        <w:t>:</w:t>
+      </w:r>
+      <w:r>
+        <w:rPr>
+          <w:color w:val="000000" w:themeColor="text1"/>
+        </w:rPr>
+        <w:t xml:space="preserve"> </w:t>
+      </w:r>
+    </w:p>
+    <w:p>
+      <w:pPr>
+        <w:pStyle w:val="ListParagraph"/>
+        <w:numPr>
+          <w:ilvl w:val="1"/>
+          <w:numId w:val="17"/>
+        </w:numPr>
+        <w:rPr>
+          <w:color w:val="000000" w:themeColor="text1"/>
+        </w:rPr>
+      </w:pPr>
       <w:r>
         <w:rPr>
           <w:color w:val="000000" w:themeColor="text1"/>
@@ -468,6 +924,63 @@
       </w:r>
       <w:r>
         <w:t xml:space="preserve"> </w:t>
+      </w:r>
+    </w:p>
+    <w:p>
+      <w:pPr>
+        <w:pStyle w:val="ListParagraph"/>
+        <w:numPr>
+          <w:ilvl w:val="1"/>
+          <w:numId w:val="17"/>
+        </w:numPr>
+        <w:rPr>
+          <w:color w:val="000000" w:themeColor="text1"/>
+        </w:rPr>
+      </w:pPr>
+      <w:r>
+        <w:rPr>
+          <w:color w:val="000000" w:themeColor="text1"/>
+        </w:rPr>
+        <w:t>Il numero di componenti debolmente connesse del grafo.</w:t>
+      </w:r>
+    </w:p>
+    <w:p>
+      <w:pPr>
+        <w:pStyle w:val="ListParagraph"/>
+        <w:numPr>
+          <w:ilvl w:val="1"/>
+          <w:numId w:val="17"/>
+        </w:numPr>
+        <w:rPr>
+          <w:color w:val="000000" w:themeColor="text1"/>
+        </w:rPr>
+      </w:pPr>
+      <w:r>
+        <w:t>I</w:t>
+      </w:r>
+      <w:r>
+        <w:t xml:space="preserve"> 5</w:t>
+      </w:r>
+      <w:r>
+        <w:t xml:space="preserve"> nod</w:t>
+      </w:r>
+      <w:r>
+        <w:t>i</w:t>
+      </w:r>
+      <w:r>
+        <w:t xml:space="preserve"> col maggiore numero di archi uscenti</w:t>
+      </w:r>
+      <w:r>
+        <w:t xml:space="preserve"> col numero di archi uscenti</w:t>
+      </w:r>
+      <w:r>
+        <w:t xml:space="preserve"> ed il peso complessivo di questi archi (la somma dei loro pesi)</w:t>
+      </w:r>
+      <w:r>
+        <w:t xml:space="preserve">. </w:t>
+      </w:r>
+      <w:r>
+        <w:t>I nodi devono essere stampati in ordine decrescente per numero di archi uscenti.</w:t>
       </w:r>
     </w:p>
     <w:p>
@@ -477,7 +990,6 @@
           <w:ilvl w:val="0"/>
           <w:numId w:val="17"/>
         </w:numPr>
-        <w:jc w:val="both"/>
       </w:pPr>
       <w:r>
         <w:t xml:space="preserve">Permettere all’utente di </w:t>
@@ -516,18 +1028,36 @@
         <w:t xml:space="preserve"> stampare tutti i geni </w:t>
       </w:r>
       <w:r>
-        <w:t xml:space="preserve">che condividono la localizzazione </w:t>
+        <w:t>che condividono la localizzazione scelta</w:t>
+      </w:r>
+      <w:r>
+        <w:t xml:space="preserve">. </w:t>
+      </w:r>
+      <w:r>
+        <w:rPr>
+          <w:color w:val="000000" w:themeColor="text1"/>
+        </w:rPr>
+        <w:t xml:space="preserve">(vedere </w:t>
       </w:r>
       <w:proofErr w:type="spellStart"/>
       <w:r>
-        <w:t>scelta</w:t>
-      </w:r>
-      <w:r>
+        <w:rPr>
+          <w:color w:val="000000" w:themeColor="text1"/>
+        </w:rPr>
+        <w:t>screenshots</w:t>
+      </w:r>
+      <w:proofErr w:type="spellEnd"/>
+      <w:r>
+        <w:rPr>
+          <w:color w:val="000000" w:themeColor="text1"/>
+        </w:rPr>
+        <w:t xml:space="preserve"> di esempio)</w:t>
+      </w:r>
+      <w:r>
+        <w:rPr>
+          <w:color w:val="000000" w:themeColor="text1"/>
+        </w:rPr>
         <w:t>.</w:t>
-      </w:r>
-      <w:proofErr w:type="spellEnd"/>
-      <w:r>
-        <w:t xml:space="preserve"> </w:t>
       </w:r>
     </w:p>
     <w:p>
@@ -601,6 +1131,7 @@
       </w:pPr>
       <w:bookmarkStart w:id="0" w:name="_Hlk167128634"/>
       <w:r>
+        <w:lastRenderedPageBreak/>
         <w:t xml:space="preserve">Nella realizzazione del codice, si lavori a partire dalle classi e dal database contenuti nel progetto di base. È ovviamente </w:t>
       </w:r>
       <w:r>
@@ -766,7 +1297,6 @@
           <w:noProof/>
           <w:lang w:val="en-US"/>
         </w:rPr>
-        <w:lastRenderedPageBreak/>
         <w:drawing>
           <wp:inline distT="0" distB="0" distL="0" distR="0" wp14:anchorId="4C0C98B8" wp14:editId="115EE545">
             <wp:extent cx="3686175" cy="1660506"/>

</xml_diff>

<commit_message>
Aggiornata traccia e soluzione punto 2
</commit_message>
<xml_diff>
--- a/2024-07-18-A_v2.docx
+++ b/2024-07-18-A_v2.docx
@@ -1051,13 +1051,7 @@
         <w:rPr>
           <w:color w:val="000000" w:themeColor="text1"/>
         </w:rPr>
-        <w:t xml:space="preserve"> di esempio)</w:t>
-      </w:r>
-      <w:r>
-        <w:rPr>
-          <w:color w:val="000000" w:themeColor="text1"/>
-        </w:rPr>
-        <w:t>.</w:t>
+        <w:t xml:space="preserve"> di esempio).</w:t>
       </w:r>
     </w:p>
     <w:p>
@@ -1086,13 +1080,138 @@
         </w:numPr>
       </w:pPr>
       <w:r>
-        <w:t xml:space="preserve">A partire dal grafo definito al punto 1, si vuole implementare una procedura ricorsiva che identifichi il cammino più lungo che minimizza la somma dei pesi del percorso. </w:t>
-      </w:r>
+        <w:t>A partire dal grafo definito al punto 1, si vuole implementare una procedura ricorsiva che identifichi il cammino più lungo che minimizza la somma dei pesi del percorso</w:t>
+      </w:r>
+      <w:r>
+        <w:t>, e con le seguenti caratteristiche:</w:t>
+      </w:r>
+    </w:p>
+    <w:p>
+      <w:pPr>
+        <w:pStyle w:val="ListParagraph"/>
+        <w:numPr>
+          <w:ilvl w:val="1"/>
+          <w:numId w:val="31"/>
+        </w:numPr>
+      </w:pPr>
+      <w:r>
+        <w:rPr>
+          <w:b/>
+          <w:bCs/>
+        </w:rPr>
+        <w:t xml:space="preserve"> </w:t>
+      </w:r>
+      <w:r>
+        <w:t xml:space="preserve">Un nodo può essere attraversato una sola volta. </w:t>
+      </w:r>
+    </w:p>
+    <w:p>
+      <w:pPr>
+        <w:pStyle w:val="ListParagraph"/>
+        <w:numPr>
+          <w:ilvl w:val="1"/>
+          <w:numId w:val="31"/>
+        </w:numPr>
+      </w:pPr>
+      <w:r>
+        <w:t>Gli archi possono essere attraversati solo nella loro direzione di percorrenza</w:t>
+      </w:r>
+    </w:p>
+    <w:p>
+      <w:pPr>
+        <w:pStyle w:val="ListParagraph"/>
+        <w:numPr>
+          <w:ilvl w:val="1"/>
+          <w:numId w:val="31"/>
+        </w:numPr>
+      </w:pPr>
+      <w:r>
+        <w:lastRenderedPageBreak/>
+        <w:t xml:space="preserve">Nel cammino, non ci possono essere due geni consecutivi con lo stesso valore del campo </w:t>
+      </w:r>
+      <w:proofErr w:type="spellStart"/>
+      <w:r>
+        <w:rPr>
+          <w:i/>
+          <w:iCs/>
+        </w:rPr>
+        <w:t>Essential</w:t>
+      </w:r>
+      <w:proofErr w:type="spellEnd"/>
+      <w:r>
+        <w:t xml:space="preserve"> (ovvero, si devono alternare geni </w:t>
+      </w:r>
+      <w:proofErr w:type="spellStart"/>
+      <w:r>
+        <w:rPr>
+          <w:i/>
+          <w:iCs/>
+        </w:rPr>
+        <w:t>Essential</w:t>
+      </w:r>
+      <w:proofErr w:type="spellEnd"/>
+      <w:r>
+        <w:t xml:space="preserve"> e </w:t>
+      </w:r>
+      <w:r>
+        <w:rPr>
+          <w:i/>
+          <w:iCs/>
+        </w:rPr>
+        <w:t>Non-</w:t>
+      </w:r>
+      <w:proofErr w:type="spellStart"/>
+      <w:r>
+        <w:rPr>
+          <w:i/>
+          <w:iCs/>
+        </w:rPr>
+        <w:t>essential</w:t>
+      </w:r>
+      <w:proofErr w:type="spellEnd"/>
+      <w:r>
+        <w:t>)</w:t>
+      </w:r>
+    </w:p>
+    <w:p>
+      <w:pPr>
+        <w:pStyle w:val="ListParagraph"/>
+        <w:numPr>
+          <w:ilvl w:val="1"/>
+          <w:numId w:val="31"/>
+        </w:numPr>
+      </w:pPr>
+      <w:r>
+        <w:t>Si possono attraversare solo archi di peso crescente (non strettamente, ovvero &gt;=).</w:t>
+      </w:r>
+    </w:p>
+    <w:p>
+      <w:pPr>
+        <w:ind w:firstLine="708"/>
+      </w:pPr>
       <w:r>
         <w:rPr>
           <w:color w:val="FF0000"/>
         </w:rPr>
-        <w:t>TO BE CLARIFIED</w:t>
+        <w:t xml:space="preserve">Nello specifico, la procedura dovrà identificare il cammino più lungo ammissibile. In seconda istanza, tra i diversi cammini di pari lunghezza, dovrà prediligere il percorso a peso </w:t>
+      </w:r>
+      <w:r>
+        <w:rPr>
+          <w:color w:val="FF0000"/>
+        </w:rPr>
+        <w:t xml:space="preserve">totale </w:t>
+      </w:r>
+      <w:r>
+        <w:rPr>
+          <w:color w:val="FF0000"/>
+        </w:rPr>
+        <w:t>minimo.</w:t>
+      </w:r>
+      <w:r>
+        <w:rPr>
+          <w:color w:val="FF0000"/>
+        </w:rPr>
+        <w:t xml:space="preserve"> </w:t>
       </w:r>
     </w:p>
     <w:p>
@@ -1104,34 +1223,60 @@
         </w:numPr>
       </w:pPr>
       <w:r>
-        <w:t xml:space="preserve">Si stampi </w:t>
-      </w:r>
-      <w:r>
-        <w:t xml:space="preserve">la sequenza </w:t>
-      </w:r>
-      <w:r>
-        <w:t xml:space="preserve">di cromosomi di </w:t>
-      </w:r>
-      <w:r>
-        <w:t xml:space="preserve">lunghezza </w:t>
-      </w:r>
-      <w:r>
-        <w:t>massima così ottenut</w:t>
-      </w:r>
-      <w:r>
-        <w:t>a</w:t>
-      </w:r>
-      <w:r>
-        <w:t>.</w:t>
+        <w:t>Si stampi</w:t>
+      </w:r>
+      <w:r>
+        <w:t>:</w:t>
       </w:r>
     </w:p>
     <w:p>
       <w:pPr>
+        <w:pStyle w:val="ListParagraph"/>
+        <w:numPr>
+          <w:ilvl w:val="1"/>
+          <w:numId w:val="31"/>
+        </w:numPr>
+      </w:pPr>
+      <w:r>
+        <w:t>Il numero di nodi nel cammino trovato</w:t>
+      </w:r>
+    </w:p>
+    <w:p>
+      <w:pPr>
+        <w:pStyle w:val="ListParagraph"/>
+        <w:numPr>
+          <w:ilvl w:val="1"/>
+          <w:numId w:val="31"/>
+        </w:numPr>
+      </w:pPr>
+      <w:r>
+        <w:t>Il peso totale del cammino trovato</w:t>
+      </w:r>
+    </w:p>
+    <w:p>
+      <w:pPr>
+        <w:pStyle w:val="ListParagraph"/>
+        <w:numPr>
+          <w:ilvl w:val="1"/>
+          <w:numId w:val="31"/>
+        </w:numPr>
+      </w:pPr>
+      <w:r>
+        <w:t>L</w:t>
+      </w:r>
+      <w:r>
+        <w:t xml:space="preserve">a sequenza di </w:t>
+      </w:r>
+      <w:r>
+        <w:t>nodi attraversati</w:t>
+      </w:r>
+    </w:p>
+    <w:p>
+      <w:pPr>
         <w:jc w:val="both"/>
       </w:pPr>
       <w:bookmarkStart w:id="0" w:name="_Hlk167128634"/>
       <w:r>
-        <w:lastRenderedPageBreak/>
         <w:t xml:space="preserve">Nella realizzazione del codice, si lavori a partire dalle classi e dal database contenuti nel progetto di base. È ovviamente </w:t>
       </w:r>
       <w:r>

</xml_diff>